<commit_message>
improved method write up
</commit_message>
<xml_diff>
--- a/Design/ClassWriteups/RobotStatView.docx
+++ b/Design/ClassWriteups/RobotStatView.docx
@@ -6,11 +6,9 @@
       <w:pPr>
         <w:pStyle w:val="Heading2"/>
       </w:pPr>
-      <w:proofErr w:type="spellStart"/>
       <w:r>
         <w:t>RobotStatView</w:t>
       </w:r>
-      <w:proofErr w:type="spellEnd"/>
     </w:p>
     <w:p>
       <w:pPr>
@@ -52,11 +50,9 @@
             <w:pPr>
               <w:spacing w:after="0"/>
             </w:pPr>
-            <w:proofErr w:type="spellStart"/>
             <w:r>
               <w:t>RobotStatView</w:t>
             </w:r>
-            <w:proofErr w:type="spellEnd"/>
           </w:p>
         </w:tc>
       </w:tr>
@@ -116,24 +112,11 @@
               <w:t>:</w:t>
             </w:r>
             <w:r>
-              <w:t xml:space="preserve"> </w:t>
-            </w:r>
-            <w:proofErr w:type="spellStart"/>
-            <w:r>
-              <w:t>AbstractView</w:t>
-            </w:r>
-            <w:proofErr w:type="spellEnd"/>
-            <w:r>
-              <w:t xml:space="preserve"> to control the users input on the Interface. </w:t>
-            </w:r>
-            <w:proofErr w:type="spellStart"/>
-            <w:r>
-              <w:t>Lib</w:t>
+              <w:t xml:space="preserve"> AbstractView to control the users input on the Interface. Lib</w:t>
             </w:r>
             <w:r>
               <w:t>Master</w:t>
             </w:r>
-            <w:proofErr w:type="spellEnd"/>
             <w:r>
               <w:t xml:space="preserve"> to access robots and their statistics.</w:t>
             </w:r>
@@ -166,15 +149,7 @@
         <w:t>A User Interface that contains</w:t>
       </w:r>
       <w:r>
-        <w:t xml:space="preserve"> a list of robots to be selected, options to sort the robots, and the currently selected robot’s statistics. This Interface will be controlled by a </w:t>
-      </w:r>
-      <w:proofErr w:type="spellStart"/>
-      <w:r>
-        <w:t>ViewController</w:t>
-      </w:r>
-      <w:proofErr w:type="spellEnd"/>
-      <w:r>
-        <w:t xml:space="preserve"> and uses the Librarian to access robots and their information.</w:t>
+        <w:t xml:space="preserve"> a list of robots to be selected, options to sort the robots, and the currently selected robot’s statistics. This Interface will be controlled by a ViewController and uses the Librarian to access robots and their information.</w:t>
       </w:r>
     </w:p>
     <w:p>
@@ -199,14 +174,7 @@
         <w:rPr>
           <w:rStyle w:val="SubtleReference"/>
         </w:rPr>
-        <w:t xml:space="preserve"> </w:t>
-      </w:r>
-      <w:proofErr w:type="spellStart"/>
-      <w:r>
-        <w:rPr>
-          <w:rStyle w:val="SubtleReference"/>
-        </w:rPr>
-        <w:t>L</w:t>
+        <w:t xml:space="preserve"> L</w:t>
       </w:r>
       <w:r>
         <w:rPr>
@@ -214,7 +182,6 @@
         </w:rPr>
         <w:t>ibmaster</w:t>
       </w:r>
-      <w:proofErr w:type="spellEnd"/>
     </w:p>
     <w:p>
       <w:pPr>
@@ -247,7 +214,6 @@
         </w:rPr>
         <w:t xml:space="preserve"> </w:t>
       </w:r>
-      <w:proofErr w:type="spellStart"/>
       <w:r>
         <w:rPr>
           <w:rStyle w:val="IntenseEmphasis"/>
@@ -262,7 +228,6 @@
         </w:rPr>
         <w:t>ibMaster</w:t>
       </w:r>
-      <w:proofErr w:type="spellEnd"/>
     </w:p>
     <w:p>
       <w:pPr>
@@ -271,18 +236,11 @@
       <w:r>
         <w:t xml:space="preserve">Contains a private reference to the </w:t>
       </w:r>
-      <w:proofErr w:type="spellStart"/>
       <w:r>
         <w:t>l</w:t>
       </w:r>
-      <w:bookmarkStart w:id="0" w:name="_GoBack"/>
-      <w:bookmarkEnd w:id="0"/>
-      <w:r>
-        <w:t>ibMaster</w:t>
-      </w:r>
-      <w:proofErr w:type="spellEnd"/>
-      <w:r>
-        <w:t xml:space="preserve"> that contains the librarian to help access the robots</w:t>
+      <w:r>
+        <w:t>ibMaster that contains the librarian to help access the robots</w:t>
       </w:r>
     </w:p>
     <w:p>
@@ -295,8 +253,8 @@
           <w:szCs w:val="22"/>
         </w:rPr>
       </w:pPr>
-      <w:bookmarkStart w:id="1" w:name="_Void_method1(String_arg0,"/>
-      <w:bookmarkEnd w:id="1"/>
+      <w:bookmarkStart w:id="0" w:name="_Void_method1(String_arg0,"/>
+      <w:bookmarkEnd w:id="0"/>
       <w:r>
         <w:t>Method Overview</w:t>
       </w:r>
@@ -323,51 +281,7 @@
         <w:rPr>
           <w:i/>
         </w:rPr>
-        <w:t xml:space="preserve">public </w:t>
-      </w:r>
-      <w:proofErr w:type="spellStart"/>
-      <w:proofErr w:type="gramStart"/>
-      <w:r>
-        <w:rPr>
-          <w:i/>
-        </w:rPr>
-        <w:t>RobotManagerView</w:t>
-      </w:r>
-      <w:proofErr w:type="spellEnd"/>
-      <w:r>
-        <w:rPr>
-          <w:i/>
-        </w:rPr>
-        <w:t>(</w:t>
-      </w:r>
-      <w:proofErr w:type="spellStart"/>
-      <w:proofErr w:type="gramEnd"/>
-      <w:r>
-        <w:rPr>
-          <w:i/>
-        </w:rPr>
-        <w:t>libMaster</w:t>
-      </w:r>
-      <w:proofErr w:type="spellEnd"/>
-      <w:r>
-        <w:rPr>
-          <w:i/>
-        </w:rPr>
-        <w:t xml:space="preserve"> : </w:t>
-      </w:r>
-      <w:proofErr w:type="spellStart"/>
-      <w:r>
-        <w:rPr>
-          <w:i/>
-        </w:rPr>
-        <w:t>LibMaster</w:t>
-      </w:r>
-      <w:proofErr w:type="spellEnd"/>
-      <w:r>
-        <w:rPr>
-          <w:i/>
-        </w:rPr>
-        <w:t>)</w:t>
+        <w:t>public RobotManagerView(libMaster : LibMaster)</w:t>
       </w:r>
     </w:p>
     <w:p>
@@ -375,13 +289,8 @@
         <w:pStyle w:val="Heading3"/>
       </w:pPr>
       <w:r>
-        <w:t xml:space="preserve">Method </w:t>
-      </w:r>
-      <w:proofErr w:type="spellStart"/>
-      <w:r>
-        <w:t>Writeups</w:t>
-      </w:r>
-      <w:proofErr w:type="spellEnd"/>
+        <w:t>Method Writeups</w:t>
+      </w:r>
     </w:p>
     <w:p>
       <w:pPr>
@@ -390,35 +299,31 @@
       <w:r>
         <w:t xml:space="preserve">public </w:t>
       </w:r>
-      <w:proofErr w:type="spellStart"/>
       <w:r>
         <w:t>RobotManagerView</w:t>
       </w:r>
-      <w:proofErr w:type="spellEnd"/>
       <w:r>
         <w:t>(</w:t>
       </w:r>
-      <w:proofErr w:type="spellStart"/>
       <w:r>
         <w:t>LibMaster</w:t>
       </w:r>
-      <w:proofErr w:type="spellEnd"/>
       <w:r>
         <w:t>)</w:t>
       </w:r>
     </w:p>
     <w:p>
       <w:r>
-        <w:t xml:space="preserve">Constructs a </w:t>
-      </w:r>
-      <w:proofErr w:type="spellStart"/>
-      <w:r>
-        <w:t>RobotManager</w:t>
-      </w:r>
-      <w:proofErr w:type="spellEnd"/>
-      <w:r>
-        <w:t xml:space="preserve"> View Screen</w:t>
-      </w:r>
+        <w:t>Constructs a RobotManager</w:t>
+      </w:r>
+      <w:r>
+        <w:t>View Screen</w:t>
+      </w:r>
+      <w:r>
+        <w:t xml:space="preserve"> using Libmaster to access the Statistics.</w:t>
+      </w:r>
+      <w:bookmarkStart w:id="1" w:name="_GoBack"/>
+      <w:bookmarkEnd w:id="1"/>
     </w:p>
     <w:p>
       <w:bookmarkStart w:id="2" w:name="_Void_method2(String_arg0)"/>
@@ -1737,7 +1642,7 @@
 </file>
 
 <file path=customXml/itemProps1.xml><?xml version="1.0" encoding="utf-8"?>
-<ds:datastoreItem xmlns:ds="http://schemas.openxmlformats.org/officeDocument/2006/customXml" ds:itemID="{044C8A47-49C9-495D-8F76-2E4AC4299721}">
+<ds:datastoreItem xmlns:ds="http://schemas.openxmlformats.org/officeDocument/2006/customXml" ds:itemID="{199B5E7B-AD3A-4546-B6A1-BF781AB631BD}">
   <ds:schemaRefs>
     <ds:schemaRef ds:uri="http://schemas.openxmlformats.org/officeDocument/2006/bibliography"/>
   </ds:schemaRefs>

</xml_diff>